<commit_message>
Nueva version de parser y todo funcionando
</commit_message>
<xml_diff>
--- a/JERA Guía de desarrollo.docx
+++ b/JERA Guía de desarrollo.docx
@@ -762,7 +762,6 @@
                   </pic:nvPicPr>
                   <pic:blipFill>
                     <a:blip r:embed="rId7" cstate="print"/>
-                    <a:srcRect/>
                     <a:stretch>
                       <a:fillRect/>
                     </a:stretch>
@@ -916,9 +915,9 @@
               <wp:posOffset>424815</wp:posOffset>
             </wp:positionH>
             <wp:positionV relativeFrom="margin">
-              <wp:posOffset>4167505</wp:posOffset>
+              <wp:posOffset>4168140</wp:posOffset>
             </wp:positionV>
-            <wp:extent cx="1866900" cy="1724025"/>
+            <wp:extent cx="1866900" cy="1722120"/>
             <wp:effectExtent l="19050" t="0" r="0" b="0"/>
             <wp:wrapSquare wrapText="bothSides"/>
             <wp:docPr id="10" name="Picture 2" descr="C:\Users\Alfred\Dropbox\Taller de Desarrollo RA\Imagenes para Documentos\rotaciones.png"/>
@@ -936,7 +935,6 @@
                   </pic:nvPicPr>
                   <pic:blipFill>
                     <a:blip r:embed="rId8" cstate="print"/>
-                    <a:srcRect/>
                     <a:stretch>
                       <a:fillRect/>
                     </a:stretch>
@@ -944,7 +942,7 @@
                   <pic:spPr bwMode="auto">
                     <a:xfrm>
                       <a:off x="0" y="0"/>
-                      <a:ext cx="1866900" cy="1724025"/>
+                      <a:ext cx="1866900" cy="1722120"/>
                     </a:xfrm>
                     <a:prstGeom prst="rect">
                       <a:avLst/>
@@ -1079,36 +1077,30 @@
         <w:rPr>
           <w:rFonts w:ascii="Afta serif" w:hAnsi="Afta serif"/>
         </w:rPr>
-        <w:t>NOTA: el tamaño máximo de la posición en X</w:t>
-      </w:r>
-      <w:proofErr w:type="gramStart"/>
-      <w:r>
-        <w:rPr>
-          <w:rFonts w:ascii="Afta serif" w:hAnsi="Afta serif"/>
-        </w:rPr>
-        <w:t>,Y</w:t>
-      </w:r>
-      <w:proofErr w:type="gramEnd"/>
-      <w:r>
-        <w:rPr>
-          <w:rFonts w:ascii="Afta serif" w:hAnsi="Afta serif"/>
-        </w:rPr>
-        <w:t xml:space="preserve"> dependerá del dispositivo en el cuál será ejecutada, por ejemplo, en un Samsung </w:t>
+        <w:t xml:space="preserve">Dependerá del objeto al cual se desee modificar dichos atributos las unidades del mismo, puesto que se manejan distintos casos, para elementos de Realidad Aumentada, se manejan unidades en </w:t>
       </w:r>
       <w:proofErr w:type="spellStart"/>
       <w:r>
         <w:rPr>
           <w:rFonts w:ascii="Afta serif" w:hAnsi="Afta serif"/>
         </w:rPr>
-        <w:t>Galaxy</w:t>
+        <w:t>SDUs</w:t>
       </w:r>
       <w:proofErr w:type="spellEnd"/>
       <w:r>
         <w:rPr>
           <w:rFonts w:ascii="Afta serif" w:hAnsi="Afta serif"/>
         </w:rPr>
-        <w:t xml:space="preserve"> S3 la posición en X,Y máxima visible es 720,1280.</w:t>
-      </w:r>
+        <w:t xml:space="preserve">, cuya referencia se encuentran en el siguiente enlace: </w:t>
+      </w:r>
+      <w:hyperlink r:id="rId9" w:history="1">
+        <w:r>
+          <w:rPr>
+            <w:rStyle w:val="Hyperlink"/>
+          </w:rPr>
+          <w:t>http://www.wikitude.com/external/doc/alr/module_AR.html</w:t>
+        </w:r>
+      </w:hyperlink>
     </w:p>
     <w:p>
       <w:pPr>
@@ -1116,10 +1108,99 @@
         <w:autoSpaceDN w:val="0"/>
         <w:adjustRightInd w:val="0"/>
         <w:spacing w:after="0" w:line="240" w:lineRule="auto"/>
-        <w:rPr>
-          <w:rFonts w:ascii="Afta serif" w:hAnsi="Afta serif"/>
-        </w:rPr>
-      </w:pPr>
+        <w:ind w:left="708"/>
+        <w:rPr>
+          <w:rFonts w:ascii="Afta serif" w:hAnsi="Afta serif"/>
+        </w:rPr>
+      </w:pPr>
+    </w:p>
+    <w:p>
+      <w:pPr>
+        <w:autoSpaceDE w:val="0"/>
+        <w:autoSpaceDN w:val="0"/>
+        <w:adjustRightInd w:val="0"/>
+        <w:spacing w:after="0" w:line="240" w:lineRule="auto"/>
+        <w:ind w:left="708"/>
+        <w:rPr>
+          <w:rFonts w:ascii="Afta serif" w:hAnsi="Afta serif"/>
+        </w:rPr>
+      </w:pPr>
+      <w:r>
+        <w:rPr>
+          <w:rFonts w:ascii="Afta serif" w:hAnsi="Afta serif"/>
+        </w:rPr>
+        <w:t>Para elementos estáticos de la pantalla se manejarán unidades en pixeles, y para el caso de las rotaciones las unidades se manejarán en grados.</w:t>
+      </w:r>
+    </w:p>
+    <w:p>
+      <w:pPr>
+        <w:autoSpaceDE w:val="0"/>
+        <w:autoSpaceDN w:val="0"/>
+        <w:adjustRightInd w:val="0"/>
+        <w:spacing w:after="0" w:line="240" w:lineRule="auto"/>
+        <w:ind w:left="708"/>
+        <w:rPr>
+          <w:rFonts w:ascii="Afta serif" w:hAnsi="Afta serif"/>
+        </w:rPr>
+      </w:pPr>
+    </w:p>
+    <w:p>
+      <w:pPr>
+        <w:autoSpaceDE w:val="0"/>
+        <w:autoSpaceDN w:val="0"/>
+        <w:adjustRightInd w:val="0"/>
+        <w:spacing w:after="0" w:line="240" w:lineRule="auto"/>
+        <w:ind w:left="708"/>
+        <w:rPr>
+          <w:rFonts w:ascii="Afta serif" w:hAnsi="Afta serif"/>
+        </w:rPr>
+      </w:pPr>
+      <w:r>
+        <w:rPr>
+          <w:rFonts w:ascii="Afta serif" w:hAnsi="Afta serif"/>
+        </w:rPr>
+        <w:t>NOTA: el tamaño máximo de la posición en X</w:t>
+      </w:r>
+      <w:proofErr w:type="gramStart"/>
+      <w:r>
+        <w:rPr>
+          <w:rFonts w:ascii="Afta serif" w:hAnsi="Afta serif"/>
+        </w:rPr>
+        <w:t>,Y</w:t>
+      </w:r>
+      <w:proofErr w:type="gramEnd"/>
+      <w:r>
+        <w:rPr>
+          <w:rFonts w:ascii="Afta serif" w:hAnsi="Afta serif"/>
+        </w:rPr>
+        <w:t xml:space="preserve"> </w:t>
+      </w:r>
+      <w:r>
+        <w:rPr>
+          <w:rFonts w:ascii="Afta serif" w:hAnsi="Afta serif"/>
+        </w:rPr>
+        <w:t>en pixeles dependerá</w:t>
+      </w:r>
+      <w:r>
+        <w:rPr>
+          <w:rFonts w:ascii="Afta serif" w:hAnsi="Afta serif"/>
+        </w:rPr>
+        <w:t xml:space="preserve"> del dispositivo en el cuál será ejecutada, por ejemplo, en un Samsung </w:t>
+      </w:r>
+      <w:proofErr w:type="spellStart"/>
+      <w:r>
+        <w:rPr>
+          <w:rFonts w:ascii="Afta serif" w:hAnsi="Afta serif"/>
+        </w:rPr>
+        <w:t>Galaxy</w:t>
+      </w:r>
+      <w:proofErr w:type="spellEnd"/>
+      <w:r>
+        <w:rPr>
+          <w:rFonts w:ascii="Afta serif" w:hAnsi="Afta serif"/>
+        </w:rPr>
+        <w:t xml:space="preserve"> S3 la posición en X,Y máxima visible es 720,1280.</w:t>
+      </w:r>
     </w:p>
     <w:p>
       <w:pPr>
@@ -1153,6 +1234,7 @@
           <w:rFonts w:ascii="Afta serif" w:hAnsi="Afta serif"/>
           <w:b/>
         </w:rPr>
+        <w:lastRenderedPageBreak/>
         <w:t>Sobre el seguimiento de imágenes:</w:t>
       </w:r>
     </w:p>
@@ -1222,7 +1304,7 @@
         </w:rPr>
         <w:t xml:space="preserve">” que se encuentra en este enlace: </w:t>
       </w:r>
-      <w:hyperlink r:id="rId9" w:history="1">
+      <w:hyperlink r:id="rId10" w:history="1">
         <w:r>
           <w:rPr>
             <w:rStyle w:val="Hyperlink"/>
@@ -1263,6 +1345,18 @@
         </w:rPr>
         <w:t>” utilizado para el reconocimiento de imágenes en JERA.</w:t>
       </w:r>
+    </w:p>
+    <w:p>
+      <w:pPr>
+        <w:autoSpaceDE w:val="0"/>
+        <w:autoSpaceDN w:val="0"/>
+        <w:adjustRightInd w:val="0"/>
+        <w:spacing w:after="0" w:line="240" w:lineRule="auto"/>
+        <w:ind w:left="705"/>
+        <w:rPr>
+          <w:rFonts w:ascii="Afta serif" w:hAnsi="Afta serif"/>
+        </w:rPr>
+      </w:pPr>
     </w:p>
     <w:p>
       <w:pPr>
@@ -1296,7 +1390,6 @@
           <w:rFonts w:ascii="Afta serif" w:hAnsi="Afta serif"/>
           <w:b/>
         </w:rPr>
-        <w:lastRenderedPageBreak/>
         <w:t>Descripción del lenguaje:</w:t>
       </w:r>
     </w:p>
@@ -1642,6 +1735,180 @@
         </w:rPr>
         <w:t>ue próximamente serán definidos</w:t>
       </w:r>
+      <w:r>
+        <w:rPr>
+          <w:rFonts w:ascii="Afta serif" w:hAnsi="Afta serif"/>
+        </w:rPr>
+        <w:t>.</w:t>
+      </w:r>
+    </w:p>
+    <w:p>
+      <w:pPr>
+        <w:autoSpaceDE w:val="0"/>
+        <w:autoSpaceDN w:val="0"/>
+        <w:adjustRightInd w:val="0"/>
+        <w:spacing w:after="0" w:line="240" w:lineRule="auto"/>
+        <w:ind w:left="360"/>
+        <w:rPr>
+          <w:rFonts w:ascii="Afta serif" w:hAnsi="Afta serif"/>
+        </w:rPr>
+      </w:pPr>
+    </w:p>
+    <w:p>
+      <w:pPr>
+        <w:autoSpaceDE w:val="0"/>
+        <w:autoSpaceDN w:val="0"/>
+        <w:adjustRightInd w:val="0"/>
+        <w:spacing w:after="0" w:line="240" w:lineRule="auto"/>
+        <w:ind w:left="360"/>
+        <w:rPr>
+          <w:rFonts w:ascii="Afta serif" w:hAnsi="Afta serif"/>
+        </w:rPr>
+      </w:pPr>
+    </w:p>
+    <w:p>
+      <w:pPr>
+        <w:autoSpaceDE w:val="0"/>
+        <w:autoSpaceDN w:val="0"/>
+        <w:adjustRightInd w:val="0"/>
+        <w:spacing w:after="0" w:line="240" w:lineRule="auto"/>
+        <w:ind w:left="360"/>
+        <w:rPr>
+          <w:rFonts w:ascii="Afta serif" w:hAnsi="Afta serif"/>
+        </w:rPr>
+      </w:pPr>
+    </w:p>
+    <w:p>
+      <w:pPr>
+        <w:autoSpaceDE w:val="0"/>
+        <w:autoSpaceDN w:val="0"/>
+        <w:adjustRightInd w:val="0"/>
+        <w:spacing w:after="0" w:line="240" w:lineRule="auto"/>
+        <w:ind w:left="360"/>
+        <w:rPr>
+          <w:rFonts w:ascii="Afta serif" w:hAnsi="Afta serif"/>
+        </w:rPr>
+      </w:pPr>
+    </w:p>
+    <w:p>
+      <w:pPr>
+        <w:autoSpaceDE w:val="0"/>
+        <w:autoSpaceDN w:val="0"/>
+        <w:adjustRightInd w:val="0"/>
+        <w:spacing w:after="0" w:line="240" w:lineRule="auto"/>
+        <w:ind w:left="360"/>
+        <w:rPr>
+          <w:rFonts w:ascii="Afta serif" w:hAnsi="Afta serif"/>
+        </w:rPr>
+      </w:pPr>
+    </w:p>
+    <w:p>
+      <w:pPr>
+        <w:autoSpaceDE w:val="0"/>
+        <w:autoSpaceDN w:val="0"/>
+        <w:adjustRightInd w:val="0"/>
+        <w:spacing w:after="0" w:line="240" w:lineRule="auto"/>
+        <w:ind w:left="360"/>
+        <w:rPr>
+          <w:rFonts w:ascii="Afta serif" w:hAnsi="Afta serif"/>
+        </w:rPr>
+      </w:pPr>
+    </w:p>
+    <w:p>
+      <w:pPr>
+        <w:autoSpaceDE w:val="0"/>
+        <w:autoSpaceDN w:val="0"/>
+        <w:adjustRightInd w:val="0"/>
+        <w:spacing w:after="0" w:line="240" w:lineRule="auto"/>
+        <w:ind w:left="360"/>
+        <w:rPr>
+          <w:rFonts w:ascii="Afta serif" w:hAnsi="Afta serif"/>
+        </w:rPr>
+      </w:pPr>
+    </w:p>
+    <w:p>
+      <w:pPr>
+        <w:autoSpaceDE w:val="0"/>
+        <w:autoSpaceDN w:val="0"/>
+        <w:adjustRightInd w:val="0"/>
+        <w:spacing w:after="0" w:line="240" w:lineRule="auto"/>
+        <w:ind w:left="360"/>
+        <w:rPr>
+          <w:rFonts w:ascii="Afta serif" w:hAnsi="Afta serif"/>
+        </w:rPr>
+      </w:pPr>
+    </w:p>
+    <w:p>
+      <w:pPr>
+        <w:autoSpaceDE w:val="0"/>
+        <w:autoSpaceDN w:val="0"/>
+        <w:adjustRightInd w:val="0"/>
+        <w:spacing w:after="0" w:line="240" w:lineRule="auto"/>
+        <w:ind w:left="360"/>
+        <w:rPr>
+          <w:rFonts w:ascii="Afta serif" w:hAnsi="Afta serif"/>
+        </w:rPr>
+      </w:pPr>
+    </w:p>
+    <w:p>
+      <w:pPr>
+        <w:autoSpaceDE w:val="0"/>
+        <w:autoSpaceDN w:val="0"/>
+        <w:adjustRightInd w:val="0"/>
+        <w:spacing w:after="0" w:line="240" w:lineRule="auto"/>
+        <w:ind w:left="360"/>
+        <w:rPr>
+          <w:rFonts w:ascii="Afta serif" w:hAnsi="Afta serif"/>
+        </w:rPr>
+      </w:pPr>
+    </w:p>
+    <w:p>
+      <w:pPr>
+        <w:autoSpaceDE w:val="0"/>
+        <w:autoSpaceDN w:val="0"/>
+        <w:adjustRightInd w:val="0"/>
+        <w:spacing w:after="0" w:line="240" w:lineRule="auto"/>
+        <w:ind w:left="360"/>
+        <w:rPr>
+          <w:rFonts w:ascii="Afta serif" w:hAnsi="Afta serif"/>
+        </w:rPr>
+      </w:pPr>
+    </w:p>
+    <w:p>
+      <w:pPr>
+        <w:autoSpaceDE w:val="0"/>
+        <w:autoSpaceDN w:val="0"/>
+        <w:adjustRightInd w:val="0"/>
+        <w:spacing w:after="0" w:line="240" w:lineRule="auto"/>
+        <w:ind w:left="360"/>
+        <w:rPr>
+          <w:rFonts w:ascii="Afta serif" w:hAnsi="Afta serif"/>
+        </w:rPr>
+      </w:pPr>
+    </w:p>
+    <w:p>
+      <w:pPr>
+        <w:autoSpaceDE w:val="0"/>
+        <w:autoSpaceDN w:val="0"/>
+        <w:adjustRightInd w:val="0"/>
+        <w:spacing w:after="0" w:line="240" w:lineRule="auto"/>
+        <w:ind w:left="360"/>
+        <w:rPr>
+          <w:rFonts w:ascii="Afta serif" w:hAnsi="Afta serif"/>
+        </w:rPr>
+      </w:pPr>
+    </w:p>
+    <w:p>
+      <w:pPr>
+        <w:autoSpaceDE w:val="0"/>
+        <w:autoSpaceDN w:val="0"/>
+        <w:adjustRightInd w:val="0"/>
+        <w:spacing w:after="0" w:line="240" w:lineRule="auto"/>
+        <w:ind w:left="360"/>
+        <w:rPr>
+          <w:rFonts w:ascii="Afta serif" w:hAnsi="Afta serif"/>
+        </w:rPr>
+      </w:pPr>
     </w:p>
     <w:p>
       <w:pPr>
@@ -1676,6 +1943,7 @@
           <w:rFonts w:ascii="Afta serif" w:hAnsi="Afta serif"/>
           <w:b/>
         </w:rPr>
+        <w:lastRenderedPageBreak/>
         <w:t>&lt;</w:t>
       </w:r>
       <w:proofErr w:type="spellStart"/>
@@ -2043,37 +2311,6 @@
           <w:szCs w:val="18"/>
           <w:lang w:val="en-US"/>
         </w:rPr>
-        <w:t xml:space="preserve"> ...</w:t>
-      </w:r>
-    </w:p>
-    <w:p>
-      <w:pPr>
-        <w:pStyle w:val="HTMLPreformatted"/>
-        <w:pBdr>
-          <w:top w:val="single" w:sz="6" w:space="8" w:color="BBBBBB"/>
-          <w:left w:val="single" w:sz="6" w:space="8" w:color="BBBBBB"/>
-          <w:bottom w:val="single" w:sz="6" w:space="8" w:color="BBBBBB"/>
-          <w:right w:val="single" w:sz="6" w:space="8" w:color="BBBBBB"/>
-        </w:pBdr>
-        <w:shd w:val="clear" w:color="auto" w:fill="F3E972"/>
-        <w:spacing w:before="120" w:after="120"/>
-        <w:ind w:left="480" w:right="480"/>
-        <w:rPr>
-          <w:rFonts w:ascii="Afta serif" w:hAnsi="Afta serif"/>
-          <w:color w:val="000000"/>
-          <w:sz w:val="18"/>
-          <w:szCs w:val="18"/>
-          <w:lang w:val="en-US"/>
-        </w:rPr>
-      </w:pPr>
-      <w:r>
-        <w:rPr>
-          <w:rFonts w:ascii="Afta serif" w:hAnsi="Afta serif"/>
-          <w:color w:val="000000"/>
-          <w:sz w:val="18"/>
-          <w:szCs w:val="18"/>
-          <w:lang w:val="en-US"/>
-        </w:rPr>
         <w:t>&lt;/scene&gt;</w:t>
       </w:r>
     </w:p>
@@ -2109,42 +2346,6 @@
         <w:spacing w:after="0" w:line="240" w:lineRule="auto"/>
         <w:rPr>
           <w:rFonts w:ascii="Afta serif" w:hAnsi="Afta serif"/>
-          <w:lang w:val="en-US"/>
-        </w:rPr>
-      </w:pPr>
-    </w:p>
-    <w:p>
-      <w:pPr>
-        <w:autoSpaceDE w:val="0"/>
-        <w:autoSpaceDN w:val="0"/>
-        <w:adjustRightInd w:val="0"/>
-        <w:spacing w:after="0" w:line="240" w:lineRule="auto"/>
-        <w:rPr>
-          <w:rFonts w:ascii="Afta serif" w:hAnsi="Afta serif"/>
-          <w:lang w:val="en-US"/>
-        </w:rPr>
-      </w:pPr>
-    </w:p>
-    <w:p>
-      <w:pPr>
-        <w:autoSpaceDE w:val="0"/>
-        <w:autoSpaceDN w:val="0"/>
-        <w:adjustRightInd w:val="0"/>
-        <w:spacing w:after="0" w:line="240" w:lineRule="auto"/>
-        <w:rPr>
-          <w:rFonts w:ascii="Afta serif" w:hAnsi="Afta serif"/>
-          <w:lang w:val="en-US"/>
-        </w:rPr>
-      </w:pPr>
-    </w:p>
-    <w:p>
-      <w:pPr>
-        <w:autoSpaceDE w:val="0"/>
-        <w:autoSpaceDN w:val="0"/>
-        <w:adjustRightInd w:val="0"/>
-        <w:spacing w:after="0" w:line="240" w:lineRule="auto"/>
-        <w:rPr>
-          <w:rFonts w:ascii="Afta serif" w:hAnsi="Afta serif"/>
           <w:b/>
         </w:rPr>
       </w:pPr>
@@ -2153,7 +2354,6 @@
           <w:rFonts w:ascii="Afta serif" w:hAnsi="Afta serif"/>
           <w:b/>
         </w:rPr>
-        <w:lastRenderedPageBreak/>
         <w:t>2.2.1 Atributos:</w:t>
       </w:r>
     </w:p>
@@ -2533,7 +2733,7 @@
               <w:rPr>
                 <w:rFonts w:ascii="Afta serif" w:hAnsi="Afta serif"/>
               </w:rPr>
-              <w:t>ESPECIFICAR</w:t>
+              <w:t>REQUERIDO</w:t>
             </w:r>
           </w:p>
         </w:tc>
@@ -2561,6 +2761,171 @@
         </w:tc>
       </w:tr>
     </w:tbl>
+    <w:p>
+      <w:pPr>
+        <w:autoSpaceDE w:val="0"/>
+        <w:autoSpaceDN w:val="0"/>
+        <w:adjustRightInd w:val="0"/>
+        <w:spacing w:after="0" w:line="240" w:lineRule="auto"/>
+        <w:rPr>
+          <w:rFonts w:ascii="Afta serif" w:hAnsi="Afta serif"/>
+        </w:rPr>
+      </w:pPr>
+    </w:p>
+    <w:p>
+      <w:pPr>
+        <w:autoSpaceDE w:val="0"/>
+        <w:autoSpaceDN w:val="0"/>
+        <w:adjustRightInd w:val="0"/>
+        <w:spacing w:after="0" w:line="240" w:lineRule="auto"/>
+        <w:rPr>
+          <w:rFonts w:ascii="Afta serif" w:hAnsi="Afta serif"/>
+        </w:rPr>
+      </w:pPr>
+    </w:p>
+    <w:p>
+      <w:pPr>
+        <w:autoSpaceDE w:val="0"/>
+        <w:autoSpaceDN w:val="0"/>
+        <w:adjustRightInd w:val="0"/>
+        <w:spacing w:after="0" w:line="240" w:lineRule="auto"/>
+        <w:rPr>
+          <w:rFonts w:ascii="Afta serif" w:hAnsi="Afta serif"/>
+        </w:rPr>
+      </w:pPr>
+    </w:p>
+    <w:p>
+      <w:pPr>
+        <w:autoSpaceDE w:val="0"/>
+        <w:autoSpaceDN w:val="0"/>
+        <w:adjustRightInd w:val="0"/>
+        <w:spacing w:after="0" w:line="240" w:lineRule="auto"/>
+        <w:rPr>
+          <w:rFonts w:ascii="Afta serif" w:hAnsi="Afta serif"/>
+        </w:rPr>
+      </w:pPr>
+    </w:p>
+    <w:p>
+      <w:pPr>
+        <w:autoSpaceDE w:val="0"/>
+        <w:autoSpaceDN w:val="0"/>
+        <w:adjustRightInd w:val="0"/>
+        <w:spacing w:after="0" w:line="240" w:lineRule="auto"/>
+        <w:rPr>
+          <w:rFonts w:ascii="Afta serif" w:hAnsi="Afta serif"/>
+        </w:rPr>
+      </w:pPr>
+    </w:p>
+    <w:p>
+      <w:pPr>
+        <w:autoSpaceDE w:val="0"/>
+        <w:autoSpaceDN w:val="0"/>
+        <w:adjustRightInd w:val="0"/>
+        <w:spacing w:after="0" w:line="240" w:lineRule="auto"/>
+        <w:rPr>
+          <w:rFonts w:ascii="Afta serif" w:hAnsi="Afta serif"/>
+        </w:rPr>
+      </w:pPr>
+    </w:p>
+    <w:p>
+      <w:pPr>
+        <w:autoSpaceDE w:val="0"/>
+        <w:autoSpaceDN w:val="0"/>
+        <w:adjustRightInd w:val="0"/>
+        <w:spacing w:after="0" w:line="240" w:lineRule="auto"/>
+        <w:rPr>
+          <w:rFonts w:ascii="Afta serif" w:hAnsi="Afta serif"/>
+        </w:rPr>
+      </w:pPr>
+    </w:p>
+    <w:p>
+      <w:pPr>
+        <w:autoSpaceDE w:val="0"/>
+        <w:autoSpaceDN w:val="0"/>
+        <w:adjustRightInd w:val="0"/>
+        <w:spacing w:after="0" w:line="240" w:lineRule="auto"/>
+        <w:rPr>
+          <w:rFonts w:ascii="Afta serif" w:hAnsi="Afta serif"/>
+        </w:rPr>
+      </w:pPr>
+    </w:p>
+    <w:p>
+      <w:pPr>
+        <w:autoSpaceDE w:val="0"/>
+        <w:autoSpaceDN w:val="0"/>
+        <w:adjustRightInd w:val="0"/>
+        <w:spacing w:after="0" w:line="240" w:lineRule="auto"/>
+        <w:rPr>
+          <w:rFonts w:ascii="Afta serif" w:hAnsi="Afta serif"/>
+        </w:rPr>
+      </w:pPr>
+    </w:p>
+    <w:p>
+      <w:pPr>
+        <w:autoSpaceDE w:val="0"/>
+        <w:autoSpaceDN w:val="0"/>
+        <w:adjustRightInd w:val="0"/>
+        <w:spacing w:after="0" w:line="240" w:lineRule="auto"/>
+        <w:rPr>
+          <w:rFonts w:ascii="Afta serif" w:hAnsi="Afta serif"/>
+        </w:rPr>
+      </w:pPr>
+    </w:p>
+    <w:p>
+      <w:pPr>
+        <w:autoSpaceDE w:val="0"/>
+        <w:autoSpaceDN w:val="0"/>
+        <w:adjustRightInd w:val="0"/>
+        <w:spacing w:after="0" w:line="240" w:lineRule="auto"/>
+        <w:rPr>
+          <w:rFonts w:ascii="Afta serif" w:hAnsi="Afta serif"/>
+        </w:rPr>
+      </w:pPr>
+    </w:p>
+    <w:p>
+      <w:pPr>
+        <w:autoSpaceDE w:val="0"/>
+        <w:autoSpaceDN w:val="0"/>
+        <w:adjustRightInd w:val="0"/>
+        <w:spacing w:after="0" w:line="240" w:lineRule="auto"/>
+        <w:rPr>
+          <w:rFonts w:ascii="Afta serif" w:hAnsi="Afta serif"/>
+        </w:rPr>
+      </w:pPr>
+    </w:p>
+    <w:p>
+      <w:pPr>
+        <w:autoSpaceDE w:val="0"/>
+        <w:autoSpaceDN w:val="0"/>
+        <w:adjustRightInd w:val="0"/>
+        <w:spacing w:after="0" w:line="240" w:lineRule="auto"/>
+        <w:rPr>
+          <w:rFonts w:ascii="Afta serif" w:hAnsi="Afta serif"/>
+        </w:rPr>
+      </w:pPr>
+    </w:p>
+    <w:p>
+      <w:pPr>
+        <w:autoSpaceDE w:val="0"/>
+        <w:autoSpaceDN w:val="0"/>
+        <w:adjustRightInd w:val="0"/>
+        <w:spacing w:after="0" w:line="240" w:lineRule="auto"/>
+        <w:rPr>
+          <w:rFonts w:ascii="Afta serif" w:hAnsi="Afta serif"/>
+        </w:rPr>
+      </w:pPr>
+    </w:p>
+    <w:p>
+      <w:pPr>
+        <w:autoSpaceDE w:val="0"/>
+        <w:autoSpaceDN w:val="0"/>
+        <w:adjustRightInd w:val="0"/>
+        <w:spacing w:after="0" w:line="240" w:lineRule="auto"/>
+        <w:rPr>
+          <w:rFonts w:ascii="Afta serif" w:hAnsi="Afta serif"/>
+        </w:rPr>
+      </w:pPr>
+    </w:p>
     <w:p>
       <w:pPr>
         <w:autoSpaceDE w:val="0"/>
@@ -2605,6 +2970,7 @@
           <w:rFonts w:ascii="Afta serif" w:hAnsi="Afta serif"/>
           <w:b/>
         </w:rPr>
+        <w:lastRenderedPageBreak/>
         <w:t>&lt;</w:t>
       </w:r>
       <w:proofErr w:type="spellStart"/>
@@ -3825,7 +4191,7 @@
               <w:rPr>
                 <w:rFonts w:ascii="Afta serif" w:hAnsi="Afta serif"/>
               </w:rPr>
-              <w:t>ESPECIFICAR</w:t>
+              <w:t>REQUERIDO</w:t>
             </w:r>
           </w:p>
         </w:tc>
@@ -3911,7 +4277,7 @@
               <w:rPr>
                 <w:rFonts w:ascii="Afta serif" w:hAnsi="Afta serif"/>
               </w:rPr>
-              <w:t>ESPECIFICAR</w:t>
+              <w:t>REQUERIDO</w:t>
             </w:r>
           </w:p>
         </w:tc>
@@ -3938,8 +4304,6 @@
     </w:tbl>
     <w:p>
       <w:pPr>
-        <w:pStyle w:val="ListParagraph"/>
-        <w:ind w:left="360"/>
         <w:rPr>
           <w:rFonts w:ascii="Afta serif" w:hAnsi="Afta serif"/>
           <w:b/>
@@ -3948,8 +4312,6 @@
     </w:p>
     <w:p>
       <w:pPr>
-        <w:pStyle w:val="ListParagraph"/>
-        <w:ind w:left="360"/>
         <w:rPr>
           <w:rFonts w:ascii="Afta serif" w:hAnsi="Afta serif"/>
           <w:b/>
@@ -3958,8 +4320,6 @@
     </w:p>
     <w:p>
       <w:pPr>
-        <w:pStyle w:val="ListParagraph"/>
-        <w:ind w:left="360"/>
         <w:rPr>
           <w:rFonts w:ascii="Afta serif" w:hAnsi="Afta serif"/>
           <w:b/>
@@ -3968,8 +4328,6 @@
     </w:p>
     <w:p>
       <w:pPr>
-        <w:pStyle w:val="ListParagraph"/>
-        <w:ind w:left="360"/>
         <w:rPr>
           <w:rFonts w:ascii="Afta serif" w:hAnsi="Afta serif"/>
           <w:b/>
@@ -3978,8 +4336,30 @@
     </w:p>
     <w:p>
       <w:pPr>
-        <w:pStyle w:val="ListParagraph"/>
-        <w:ind w:left="360"/>
+        <w:rPr>
+          <w:rFonts w:ascii="Afta serif" w:hAnsi="Afta serif"/>
+          <w:b/>
+        </w:rPr>
+      </w:pPr>
+    </w:p>
+    <w:p>
+      <w:pPr>
+        <w:rPr>
+          <w:rFonts w:ascii="Afta serif" w:hAnsi="Afta serif"/>
+          <w:b/>
+        </w:rPr>
+      </w:pPr>
+    </w:p>
+    <w:p>
+      <w:pPr>
+        <w:rPr>
+          <w:rFonts w:ascii="Afta serif" w:hAnsi="Afta serif"/>
+          <w:b/>
+        </w:rPr>
+      </w:pPr>
+    </w:p>
+    <w:p>
+      <w:pPr>
         <w:rPr>
           <w:rFonts w:ascii="Afta serif" w:hAnsi="Afta serif"/>
           <w:b/>
@@ -5313,7 +5693,6 @@
     </w:tbl>
     <w:p>
       <w:pPr>
-        <w:pStyle w:val="ListParagraph"/>
         <w:rPr>
           <w:rFonts w:ascii="Afta serif" w:hAnsi="Afta serif"/>
           <w:b/>
@@ -5322,7 +5701,6 @@
     </w:p>
     <w:p>
       <w:pPr>
-        <w:pStyle w:val="ListParagraph"/>
         <w:rPr>
           <w:rFonts w:ascii="Afta serif" w:hAnsi="Afta serif"/>
           <w:b/>
@@ -5331,7 +5709,6 @@
     </w:p>
     <w:p>
       <w:pPr>
-        <w:pStyle w:val="ListParagraph"/>
         <w:rPr>
           <w:rFonts w:ascii="Afta serif" w:hAnsi="Afta serif"/>
           <w:b/>
@@ -5363,7 +5740,6 @@
           <w:rFonts w:ascii="Afta serif" w:hAnsi="Afta serif"/>
           <w:b/>
         </w:rPr>
-        <w:lastRenderedPageBreak/>
         <w:t>Tipo de Botones:</w:t>
       </w:r>
     </w:p>
@@ -5414,89 +5790,6 @@
                       <pic:pic xmlns:pic="http://schemas.openxmlformats.org/drawingml/2006/picture">
                         <pic:nvPicPr>
                           <pic:cNvPr id="0" name="Picture 44" descr="C:\Users\Alfred\Desktop\default.png"/>
-                          <pic:cNvPicPr>
-                            <a:picLocks noChangeAspect="1" noChangeArrowheads="1"/>
-                          </pic:cNvPicPr>
-                        </pic:nvPicPr>
-                        <pic:blipFill>
-                          <a:blip r:embed="rId10" cstate="print"/>
-                          <a:srcRect/>
-                          <a:stretch>
-                            <a:fillRect/>
-                          </a:stretch>
-                        </pic:blipFill>
-                        <pic:spPr bwMode="auto">
-                          <a:xfrm>
-                            <a:off x="0" y="0"/>
-                            <a:ext cx="822744" cy="400050"/>
-                          </a:xfrm>
-                          <a:prstGeom prst="rect">
-                            <a:avLst/>
-                          </a:prstGeom>
-                          <a:noFill/>
-                          <a:ln w="9525">
-                            <a:noFill/>
-                            <a:miter lim="800000"/>
-                            <a:headEnd/>
-                            <a:tailEnd/>
-                          </a:ln>
-                        </pic:spPr>
-                      </pic:pic>
-                    </a:graphicData>
-                  </a:graphic>
-                </wp:inline>
-              </w:drawing>
-            </w:r>
-          </w:p>
-        </w:tc>
-        <w:tc>
-          <w:tcPr>
-            <w:tcW w:w="6460" w:type="dxa"/>
-          </w:tcPr>
-          <w:p>
-            <w:pPr>
-              <w:rPr>
-                <w:rFonts w:ascii="Afta serif" w:hAnsi="Afta serif" w:cs="SFRM1095"/>
-              </w:rPr>
-            </w:pPr>
-            <w:r>
-              <w:rPr>
-                <w:rFonts w:ascii="Afta serif" w:hAnsi="Afta serif" w:cs="SFRM1095"/>
-              </w:rPr>
-              <w:t>Botón de Default, color gris con gradiente.</w:t>
-            </w:r>
-          </w:p>
-        </w:tc>
-      </w:tr>
-      <w:tr>
-        <w:tc>
-          <w:tcPr>
-            <w:tcW w:w="2518" w:type="dxa"/>
-          </w:tcPr>
-          <w:p>
-            <w:pPr>
-              <w:rPr>
-                <w:rFonts w:ascii="Afta serif" w:hAnsi="Afta serif" w:cs="SFRM1095"/>
-              </w:rPr>
-            </w:pPr>
-            <w:r>
-              <w:rPr>
-                <w:rFonts w:ascii="Afta serif" w:hAnsi="Afta serif" w:cs="SFRM1095"/>
-                <w:noProof/>
-              </w:rPr>
-              <w:drawing>
-                <wp:inline distT="0" distB="0" distL="0" distR="0">
-                  <wp:extent cx="822744" cy="400050"/>
-                  <wp:effectExtent l="19050" t="0" r="0" b="0"/>
-                  <wp:docPr id="1" name="Picture 45" descr="C:\Users\Alfred\Desktop\primary.png"/>
-                  <wp:cNvGraphicFramePr>
-                    <a:graphicFrameLocks xmlns:a="http://schemas.openxmlformats.org/drawingml/2006/main" noChangeAspect="1"/>
-                  </wp:cNvGraphicFramePr>
-                  <a:graphic xmlns:a="http://schemas.openxmlformats.org/drawingml/2006/main">
-                    <a:graphicData uri="http://schemas.openxmlformats.org/drawingml/2006/picture">
-                      <pic:pic xmlns:pic="http://schemas.openxmlformats.org/drawingml/2006/picture">
-                        <pic:nvPicPr>
-                          <pic:cNvPr id="0" name="Picture 45" descr="C:\Users\Alfred\Desktop\primary.png"/>
                           <pic:cNvPicPr>
                             <a:picLocks noChangeAspect="1" noChangeArrowheads="1"/>
                           </pic:cNvPicPr>
@@ -5546,6 +5839,89 @@
               <w:rPr>
                 <w:rFonts w:ascii="Afta serif" w:hAnsi="Afta serif" w:cs="SFRM1095"/>
               </w:rPr>
+              <w:t>Botón de Default, color gris con gradiente.</w:t>
+            </w:r>
+          </w:p>
+        </w:tc>
+      </w:tr>
+      <w:tr>
+        <w:tc>
+          <w:tcPr>
+            <w:tcW w:w="2518" w:type="dxa"/>
+          </w:tcPr>
+          <w:p>
+            <w:pPr>
+              <w:rPr>
+                <w:rFonts w:ascii="Afta serif" w:hAnsi="Afta serif" w:cs="SFRM1095"/>
+              </w:rPr>
+            </w:pPr>
+            <w:r>
+              <w:rPr>
+                <w:rFonts w:ascii="Afta serif" w:hAnsi="Afta serif" w:cs="SFRM1095"/>
+                <w:noProof/>
+              </w:rPr>
+              <w:drawing>
+                <wp:inline distT="0" distB="0" distL="0" distR="0">
+                  <wp:extent cx="822744" cy="400050"/>
+                  <wp:effectExtent l="19050" t="0" r="0" b="0"/>
+                  <wp:docPr id="1" name="Picture 45" descr="C:\Users\Alfred\Desktop\primary.png"/>
+                  <wp:cNvGraphicFramePr>
+                    <a:graphicFrameLocks xmlns:a="http://schemas.openxmlformats.org/drawingml/2006/main" noChangeAspect="1"/>
+                  </wp:cNvGraphicFramePr>
+                  <a:graphic xmlns:a="http://schemas.openxmlformats.org/drawingml/2006/main">
+                    <a:graphicData uri="http://schemas.openxmlformats.org/drawingml/2006/picture">
+                      <pic:pic xmlns:pic="http://schemas.openxmlformats.org/drawingml/2006/picture">
+                        <pic:nvPicPr>
+                          <pic:cNvPr id="0" name="Picture 45" descr="C:\Users\Alfred\Desktop\primary.png"/>
+                          <pic:cNvPicPr>
+                            <a:picLocks noChangeAspect="1" noChangeArrowheads="1"/>
+                          </pic:cNvPicPr>
+                        </pic:nvPicPr>
+                        <pic:blipFill>
+                          <a:blip r:embed="rId12" cstate="print"/>
+                          <a:srcRect/>
+                          <a:stretch>
+                            <a:fillRect/>
+                          </a:stretch>
+                        </pic:blipFill>
+                        <pic:spPr bwMode="auto">
+                          <a:xfrm>
+                            <a:off x="0" y="0"/>
+                            <a:ext cx="822744" cy="400050"/>
+                          </a:xfrm>
+                          <a:prstGeom prst="rect">
+                            <a:avLst/>
+                          </a:prstGeom>
+                          <a:noFill/>
+                          <a:ln w="9525">
+                            <a:noFill/>
+                            <a:miter lim="800000"/>
+                            <a:headEnd/>
+                            <a:tailEnd/>
+                          </a:ln>
+                        </pic:spPr>
+                      </pic:pic>
+                    </a:graphicData>
+                  </a:graphic>
+                </wp:inline>
+              </w:drawing>
+            </w:r>
+          </w:p>
+        </w:tc>
+        <w:tc>
+          <w:tcPr>
+            <w:tcW w:w="6460" w:type="dxa"/>
+          </w:tcPr>
+          <w:p>
+            <w:pPr>
+              <w:rPr>
+                <w:rFonts w:ascii="Afta serif" w:hAnsi="Afta serif" w:cs="SFRM1095"/>
+              </w:rPr>
+            </w:pPr>
+            <w:r>
+              <w:rPr>
+                <w:rFonts w:ascii="Afta serif" w:hAnsi="Afta serif" w:cs="SFRM1095"/>
+              </w:rPr>
               <w:t xml:space="preserve">Botón de </w:t>
             </w:r>
             <w:proofErr w:type="spellStart"/>
@@ -5599,7 +5975,7 @@
                           </pic:cNvPicPr>
                         </pic:nvPicPr>
                         <pic:blipFill>
-                          <a:blip r:embed="rId12" cstate="print"/>
+                          <a:blip r:embed="rId13" cstate="print"/>
                           <a:srcRect/>
                           <a:stretch>
                             <a:fillRect/>
@@ -5710,7 +6086,7 @@
                           </pic:cNvPicPr>
                         </pic:nvPicPr>
                         <pic:blipFill>
-                          <a:blip r:embed="rId13" cstate="print"/>
+                          <a:blip r:embed="rId14" cstate="print"/>
                           <a:srcRect/>
                           <a:stretch>
                             <a:fillRect/>
@@ -5807,7 +6183,7 @@
                           </pic:cNvPicPr>
                         </pic:nvPicPr>
                         <pic:blipFill>
-                          <a:blip r:embed="rId14" cstate="print"/>
+                          <a:blip r:embed="rId15" cstate="print"/>
                           <a:srcRect/>
                           <a:stretch>
                             <a:fillRect/>
@@ -5904,7 +6280,7 @@
                           </pic:cNvPicPr>
                         </pic:nvPicPr>
                         <pic:blipFill>
-                          <a:blip r:embed="rId15" cstate="print"/>
+                          <a:blip r:embed="rId16" cstate="print"/>
                           <a:srcRect/>
                           <a:stretch>
                             <a:fillRect/>
@@ -6001,7 +6377,7 @@
                           </pic:cNvPicPr>
                         </pic:nvPicPr>
                         <pic:blipFill>
-                          <a:blip r:embed="rId16" cstate="print"/>
+                          <a:blip r:embed="rId17" cstate="print"/>
                           <a:srcRect/>
                           <a:stretch>
                             <a:fillRect/>
@@ -6077,291 +6453,6 @@
       <w:pPr>
         <w:pStyle w:val="ListParagraph"/>
         <w:numPr>
-          <w:ilvl w:val="1"/>
-          <w:numId w:val="2"/>
-        </w:numPr>
-        <w:rPr>
-          <w:rFonts w:ascii="Afta serif" w:hAnsi="Afta serif" w:cs="SFRM1095"/>
-          <w:b/>
-        </w:rPr>
-      </w:pPr>
-      <w:r>
-        <w:rPr>
-          <w:rFonts w:ascii="Afta serif" w:hAnsi="Afta serif" w:cs="SFRM1095"/>
-          <w:b/>
-        </w:rPr>
-        <w:t>&lt;</w:t>
-      </w:r>
-      <w:proofErr w:type="spellStart"/>
-      <w:r>
-        <w:rPr>
-          <w:rFonts w:ascii="Afta serif" w:hAnsi="Afta serif" w:cs="SFRM1095"/>
-          <w:b/>
-        </w:rPr>
-        <w:t>text</w:t>
-      </w:r>
-      <w:proofErr w:type="spellEnd"/>
-      <w:r>
-        <w:rPr>
-          <w:rFonts w:ascii="Afta serif" w:hAnsi="Afta serif" w:cs="SFRM1095"/>
-          <w:b/>
-        </w:rPr>
-        <w:t>&gt;</w:t>
-      </w:r>
-    </w:p>
-    <w:p>
-      <w:pPr>
-        <w:pStyle w:val="ListParagraph"/>
-        <w:ind w:left="360"/>
-        <w:rPr>
-          <w:rFonts w:ascii="Afta serif" w:hAnsi="Afta serif" w:cs="SFRM1095"/>
-          <w:b/>
-        </w:rPr>
-      </w:pPr>
-    </w:p>
-    <w:p>
-      <w:pPr>
-        <w:pStyle w:val="ListParagraph"/>
-        <w:ind w:left="360"/>
-        <w:rPr>
-          <w:rFonts w:ascii="Afta serif" w:hAnsi="Afta serif" w:cs="SFRM1095"/>
-        </w:rPr>
-      </w:pPr>
-      <w:r>
-        <w:rPr>
-          <w:rFonts w:ascii="Afta serif" w:hAnsi="Afta serif" w:cs="SFRM1095"/>
-        </w:rPr>
-        <w:t xml:space="preserve">La etiqueta </w:t>
-      </w:r>
-      <w:r>
-        <w:rPr>
-          <w:rFonts w:ascii="Afta serif" w:hAnsi="Afta serif" w:cs="SFRM1095"/>
-          <w:i/>
-        </w:rPr>
-        <w:t>audio</w:t>
-      </w:r>
-      <w:r>
-        <w:rPr>
-          <w:rFonts w:ascii="Afta serif" w:hAnsi="Afta serif" w:cs="SFRM1095"/>
-        </w:rPr>
-        <w:t xml:space="preserve"> se utiliza para cargar un archivo de audio en la aplicación.</w:t>
-      </w:r>
-    </w:p>
-    <w:p>
-      <w:pPr>
-        <w:pStyle w:val="HTMLPreformatted"/>
-        <w:pBdr>
-          <w:top w:val="single" w:sz="6" w:space="8" w:color="BBBBBB"/>
-          <w:left w:val="single" w:sz="6" w:space="8" w:color="BBBBBB"/>
-          <w:bottom w:val="single" w:sz="6" w:space="8" w:color="BBBBBB"/>
-          <w:right w:val="single" w:sz="6" w:space="8" w:color="BBBBBB"/>
-        </w:pBdr>
-        <w:shd w:val="clear" w:color="auto" w:fill="F3E972"/>
-        <w:spacing w:before="120" w:after="120"/>
-        <w:ind w:left="360" w:right="480"/>
-        <w:rPr>
-          <w:rFonts w:ascii="Afta serif" w:hAnsi="Afta serif"/>
-          <w:color w:val="000000"/>
-          <w:sz w:val="18"/>
-          <w:szCs w:val="18"/>
-        </w:rPr>
-      </w:pPr>
-      <w:r>
-        <w:rPr>
-          <w:rFonts w:ascii="Afta serif" w:hAnsi="Afta serif"/>
-          <w:color w:val="000000"/>
-          <w:sz w:val="18"/>
-          <w:szCs w:val="18"/>
-        </w:rPr>
-        <w:t>&lt;</w:t>
-      </w:r>
-      <w:proofErr w:type="spellStart"/>
-      <w:proofErr w:type="gramStart"/>
-      <w:r>
-        <w:rPr>
-          <w:rFonts w:ascii="Afta serif" w:hAnsi="Afta serif"/>
-          <w:color w:val="000000"/>
-          <w:sz w:val="18"/>
-          <w:szCs w:val="18"/>
-        </w:rPr>
-        <w:t>text</w:t>
-      </w:r>
-      <w:proofErr w:type="spellEnd"/>
-      <w:proofErr w:type="gramEnd"/>
-      <w:r>
-        <w:rPr>
-          <w:rFonts w:ascii="Afta serif" w:hAnsi="Afta serif"/>
-          <w:color w:val="000000"/>
-          <w:sz w:val="18"/>
-          <w:szCs w:val="18"/>
-        </w:rPr>
-        <w:t xml:space="preserve"> </w:t>
-      </w:r>
-      <w:r>
-        <w:rPr>
-          <w:rFonts w:ascii="Afta serif" w:hAnsi="Afta serif"/>
-          <w:color w:val="000000"/>
-          <w:sz w:val="18"/>
-          <w:szCs w:val="18"/>
-        </w:rPr>
-        <w:t>id=”T</w:t>
-      </w:r>
-      <w:r>
-        <w:rPr>
-          <w:rFonts w:ascii="Afta serif" w:hAnsi="Afta serif"/>
-          <w:color w:val="000000"/>
-          <w:sz w:val="18"/>
-          <w:szCs w:val="18"/>
-        </w:rPr>
-        <w:t>í</w:t>
-      </w:r>
-      <w:r>
-        <w:rPr>
-          <w:rFonts w:ascii="Afta serif" w:hAnsi="Afta serif"/>
-          <w:color w:val="000000"/>
-          <w:sz w:val="18"/>
-          <w:szCs w:val="18"/>
-        </w:rPr>
-        <w:t>tulo”</w:t>
-      </w:r>
-      <w:r>
-        <w:rPr>
-          <w:rFonts w:ascii="Afta serif" w:hAnsi="Afta serif"/>
-          <w:color w:val="000000"/>
-          <w:sz w:val="18"/>
-          <w:szCs w:val="18"/>
-        </w:rPr>
-        <w:t xml:space="preserve"> </w:t>
-      </w:r>
-      <w:proofErr w:type="spellStart"/>
-      <w:r>
-        <w:rPr>
-          <w:rFonts w:ascii="Afta serif" w:hAnsi="Afta serif"/>
-          <w:color w:val="000000"/>
-          <w:sz w:val="18"/>
-          <w:szCs w:val="18"/>
-        </w:rPr>
-        <w:t>size</w:t>
-      </w:r>
-      <w:proofErr w:type="spellEnd"/>
-      <w:r>
-        <w:rPr>
-          <w:rFonts w:ascii="Afta serif" w:hAnsi="Afta serif"/>
-          <w:color w:val="000000"/>
-          <w:sz w:val="18"/>
-          <w:szCs w:val="18"/>
-        </w:rPr>
-        <w:t xml:space="preserve">=”20” </w:t>
-      </w:r>
-      <w:proofErr w:type="spellStart"/>
-      <w:r>
-        <w:rPr>
-          <w:rFonts w:ascii="Afta serif" w:hAnsi="Afta serif"/>
-          <w:color w:val="000000"/>
-          <w:sz w:val="18"/>
-          <w:szCs w:val="18"/>
-        </w:rPr>
-        <w:t>content</w:t>
-      </w:r>
-      <w:proofErr w:type="spellEnd"/>
-      <w:r>
-        <w:rPr>
-          <w:rFonts w:ascii="Afta serif" w:hAnsi="Afta serif"/>
-          <w:color w:val="000000"/>
-          <w:sz w:val="18"/>
-          <w:szCs w:val="18"/>
-        </w:rPr>
-        <w:t xml:space="preserve">=”Texto de Ejemplo” </w:t>
-      </w:r>
-      <w:proofErr w:type="spellStart"/>
-      <w:r>
-        <w:rPr>
-          <w:rFonts w:ascii="Afta serif" w:hAnsi="Afta serif"/>
-          <w:color w:val="000000"/>
-          <w:sz w:val="18"/>
-          <w:szCs w:val="18"/>
-        </w:rPr>
-        <w:t>font</w:t>
-      </w:r>
-      <w:proofErr w:type="spellEnd"/>
-      <w:r>
-        <w:rPr>
-          <w:rFonts w:ascii="Afta serif" w:hAnsi="Afta serif"/>
-          <w:color w:val="000000"/>
-          <w:sz w:val="18"/>
-          <w:szCs w:val="18"/>
-        </w:rPr>
-        <w:t>=”</w:t>
-      </w:r>
-      <w:proofErr w:type="spellStart"/>
-      <w:r>
-        <w:rPr>
-          <w:rFonts w:ascii="Afta serif" w:hAnsi="Afta serif"/>
-          <w:color w:val="000000"/>
-          <w:sz w:val="18"/>
-          <w:szCs w:val="18"/>
-        </w:rPr>
-        <w:t>trebuchet</w:t>
-      </w:r>
-      <w:proofErr w:type="spellEnd"/>
-      <w:r>
-        <w:rPr>
-          <w:rFonts w:ascii="Afta serif" w:hAnsi="Afta serif"/>
-          <w:color w:val="000000"/>
-          <w:sz w:val="18"/>
-          <w:szCs w:val="18"/>
-        </w:rPr>
-        <w:t xml:space="preserve">” </w:t>
-      </w:r>
-      <w:r>
-        <w:rPr>
-          <w:rFonts w:ascii="Afta serif" w:hAnsi="Afta serif"/>
-          <w:color w:val="000000"/>
-          <w:sz w:val="18"/>
-          <w:szCs w:val="18"/>
-        </w:rPr>
-        <w:t>pos</w:t>
-      </w:r>
-      <w:r>
-        <w:rPr>
-          <w:rFonts w:ascii="Afta serif" w:hAnsi="Afta serif"/>
-          <w:color w:val="000000"/>
-          <w:sz w:val="18"/>
-          <w:szCs w:val="18"/>
-        </w:rPr>
-        <w:t>ition</w:t>
-      </w:r>
-      <w:r>
-        <w:rPr>
-          <w:rFonts w:ascii="Afta serif" w:hAnsi="Afta serif"/>
-          <w:color w:val="000000"/>
-          <w:sz w:val="18"/>
-          <w:szCs w:val="18"/>
-        </w:rPr>
-        <w:t>=”1 1”</w:t>
-      </w:r>
-      <w:r>
-        <w:rPr>
-          <w:rFonts w:ascii="Afta serif" w:hAnsi="Afta serif"/>
-          <w:color w:val="000000"/>
-          <w:sz w:val="18"/>
-          <w:szCs w:val="18"/>
-        </w:rPr>
-        <w:t>/&gt;</w:t>
-      </w:r>
-    </w:p>
-    <w:p>
-      <w:pPr>
-        <w:rPr>
-          <w:rFonts w:ascii="Afta serif" w:hAnsi="Afta serif" w:cs="SFRM1095"/>
-          <w:b/>
-        </w:rPr>
-      </w:pPr>
-    </w:p>
-    <w:p>
-      <w:pPr>
-        <w:pStyle w:val="ListParagraph"/>
-        <w:numPr>
           <w:ilvl w:val="2"/>
           <w:numId w:val="2"/>
         </w:numPr>
@@ -6870,6 +6961,27 @@
     </w:p>
     <w:p>
       <w:pPr>
+        <w:rPr>
+          <w:rFonts w:ascii="Afta serif" w:hAnsi="Afta serif" w:cs="SFRM1095"/>
+        </w:rPr>
+      </w:pPr>
+    </w:p>
+    <w:p>
+      <w:pPr>
+        <w:rPr>
+          <w:rFonts w:ascii="Afta serif" w:hAnsi="Afta serif" w:cs="SFRM1095"/>
+        </w:rPr>
+      </w:pPr>
+    </w:p>
+    <w:p>
+      <w:pPr>
+        <w:rPr>
+          <w:rFonts w:ascii="Afta serif" w:hAnsi="Afta serif" w:cs="SFRM1095"/>
+        </w:rPr>
+      </w:pPr>
+    </w:p>
+    <w:p>
+      <w:pPr>
         <w:pStyle w:val="ListParagraph"/>
         <w:numPr>
           <w:ilvl w:val="1"/>
@@ -7291,7 +7403,7 @@
               <w:rPr>
                 <w:rFonts w:ascii="Afta serif" w:hAnsi="Afta serif"/>
               </w:rPr>
-              <w:t>ESPECIFICAR</w:t>
+              <w:t>REQUERIDO</w:t>
             </w:r>
           </w:p>
         </w:tc>
@@ -7893,6 +8005,30 @@
           <w:lang w:val="en-US"/>
         </w:rPr>
         <w:t>&gt;</w:t>
+      </w:r>
+    </w:p>
+    <w:p>
+      <w:pPr>
+        <w:pStyle w:val="ListParagraph"/>
+        <w:numPr>
+          <w:ilvl w:val="2"/>
+          <w:numId w:val="2"/>
+        </w:numPr>
+        <w:autoSpaceDE w:val="0"/>
+        <w:autoSpaceDN w:val="0"/>
+        <w:adjustRightInd w:val="0"/>
+        <w:spacing w:after="0" w:line="240" w:lineRule="auto"/>
+        <w:rPr>
+          <w:rFonts w:ascii="Afta serif" w:hAnsi="Afta serif"/>
+          <w:b/>
+        </w:rPr>
+      </w:pPr>
+      <w:r>
+        <w:rPr>
+          <w:rFonts w:ascii="Afta serif" w:hAnsi="Afta serif"/>
+          <w:b/>
+        </w:rPr>
+        <w:t>Atributos:</w:t>
       </w:r>
     </w:p>
     <w:p>
@@ -8068,7 +8204,7 @@
               <w:rPr>
                 <w:rFonts w:ascii="Afta serif" w:hAnsi="Afta serif"/>
               </w:rPr>
-              <w:t>ESPECIFICAR</w:t>
+              <w:t>REQUERIDO</w:t>
             </w:r>
           </w:p>
         </w:tc>
@@ -8155,7 +8291,7 @@
               <w:rPr>
                 <w:rFonts w:ascii="Afta serif" w:hAnsi="Afta serif"/>
               </w:rPr>
-              <w:t>ESPECIFICAR</w:t>
+              <w:t>REQUERIDO</w:t>
             </w:r>
           </w:p>
         </w:tc>
@@ -8217,6 +8353,13 @@
               </w:rPr>
               <w:t>time</w:t>
             </w:r>
+            <w:r>
+              <w:rPr>
+                <w:rFonts w:ascii="Afta serif" w:hAnsi="Afta serif"/>
+                <w:b w:val="0"/>
+              </w:rPr>
+              <w:t>s</w:t>
+            </w:r>
           </w:p>
         </w:tc>
         <w:tc>
@@ -8280,16 +8423,6 @@
         </w:tc>
       </w:tr>
     </w:tbl>
-    <w:p>
-      <w:pPr>
-        <w:pStyle w:val="ListParagraph"/>
-        <w:ind w:left="360"/>
-        <w:rPr>
-          <w:rFonts w:ascii="Afta serif" w:hAnsi="Afta serif" w:cs="SFRM1095"/>
-          <w:b/>
-        </w:rPr>
-      </w:pPr>
-    </w:p>
     <w:p>
       <w:pPr>
         <w:pStyle w:val="ListParagraph"/>
@@ -8769,7 +8902,7 @@
               <w:rPr>
                 <w:rFonts w:ascii="Afta serif" w:hAnsi="Afta serif"/>
               </w:rPr>
-              <w:t>ESPECIFICAR</w:t>
+              <w:t>REQUERIDO</w:t>
             </w:r>
           </w:p>
         </w:tc>
@@ -8856,7 +8989,7 @@
               <w:rPr>
                 <w:rFonts w:ascii="Afta serif" w:hAnsi="Afta serif"/>
               </w:rPr>
-              <w:t>ESPECIFICAR</w:t>
+              <w:t>REQUERIDO</w:t>
             </w:r>
           </w:p>
         </w:tc>
@@ -8942,7 +9075,7 @@
               <w:rPr>
                 <w:rFonts w:ascii="Afta serif" w:hAnsi="Afta serif"/>
               </w:rPr>
-              <w:t>ESPECIFICAR</w:t>
+              <w:t>REQUERIDO</w:t>
             </w:r>
           </w:p>
         </w:tc>
@@ -8967,6 +9100,94 @@
         </w:tc>
       </w:tr>
     </w:tbl>
+    <w:p>
+      <w:pPr>
+        <w:rPr>
+          <w:rFonts w:ascii="Afta serif" w:hAnsi="Afta serif"/>
+          <w:b/>
+        </w:rPr>
+      </w:pPr>
+    </w:p>
+    <w:p>
+      <w:pPr>
+        <w:rPr>
+          <w:rFonts w:ascii="Afta serif" w:hAnsi="Afta serif"/>
+          <w:b/>
+        </w:rPr>
+      </w:pPr>
+    </w:p>
+    <w:p>
+      <w:pPr>
+        <w:rPr>
+          <w:rFonts w:ascii="Afta serif" w:hAnsi="Afta serif"/>
+          <w:b/>
+        </w:rPr>
+      </w:pPr>
+    </w:p>
+    <w:p>
+      <w:pPr>
+        <w:rPr>
+          <w:rFonts w:ascii="Afta serif" w:hAnsi="Afta serif"/>
+          <w:b/>
+        </w:rPr>
+      </w:pPr>
+    </w:p>
+    <w:p>
+      <w:pPr>
+        <w:rPr>
+          <w:rFonts w:ascii="Afta serif" w:hAnsi="Afta serif"/>
+          <w:b/>
+        </w:rPr>
+      </w:pPr>
+    </w:p>
+    <w:p>
+      <w:pPr>
+        <w:rPr>
+          <w:rFonts w:ascii="Afta serif" w:hAnsi="Afta serif"/>
+          <w:b/>
+        </w:rPr>
+      </w:pPr>
+    </w:p>
+    <w:p>
+      <w:pPr>
+        <w:rPr>
+          <w:rFonts w:ascii="Afta serif" w:hAnsi="Afta serif"/>
+          <w:b/>
+        </w:rPr>
+      </w:pPr>
+    </w:p>
+    <w:p>
+      <w:pPr>
+        <w:rPr>
+          <w:rFonts w:ascii="Afta serif" w:hAnsi="Afta serif"/>
+          <w:b/>
+        </w:rPr>
+      </w:pPr>
+    </w:p>
+    <w:p>
+      <w:pPr>
+        <w:rPr>
+          <w:rFonts w:ascii="Afta serif" w:hAnsi="Afta serif"/>
+          <w:b/>
+        </w:rPr>
+      </w:pPr>
+    </w:p>
+    <w:p>
+      <w:pPr>
+        <w:rPr>
+          <w:rFonts w:ascii="Afta serif" w:hAnsi="Afta serif"/>
+          <w:b/>
+        </w:rPr>
+      </w:pPr>
+    </w:p>
+    <w:p>
+      <w:pPr>
+        <w:rPr>
+          <w:rFonts w:ascii="Afta serif" w:hAnsi="Afta serif"/>
+          <w:b/>
+        </w:rPr>
+      </w:pPr>
+    </w:p>
     <w:p>
       <w:pPr>
         <w:rPr>
@@ -8992,6 +9213,7 @@
           <w:rFonts w:ascii="Afta serif" w:hAnsi="Afta serif"/>
           <w:b/>
         </w:rPr>
+        <w:lastRenderedPageBreak/>
         <w:t>&lt;</w:t>
       </w:r>
       <w:proofErr w:type="spellStart"/>
@@ -9087,18 +9309,19 @@
           <w:color w:val="000000"/>
           <w:sz w:val="18"/>
           <w:szCs w:val="18"/>
-        </w:rPr>
-      </w:pPr>
-      <w:r>
-        <w:rPr>
-          <w:rFonts w:ascii="Afta serif" w:hAnsi="Afta serif"/>
-          <w:color w:val="000000"/>
-          <w:sz w:val="18"/>
-          <w:szCs w:val="18"/>
+          <w:lang w:val="en-US"/>
+        </w:rPr>
+      </w:pPr>
+      <w:r>
+        <w:rPr>
+          <w:rFonts w:ascii="Afta serif" w:hAnsi="Afta serif"/>
+          <w:color w:val="000000"/>
+          <w:sz w:val="18"/>
+          <w:szCs w:val="18"/>
+          <w:lang w:val="en-US"/>
         </w:rPr>
         <w:t>&lt;</w:t>
       </w:r>
-      <w:proofErr w:type="spellStart"/>
       <w:proofErr w:type="gramStart"/>
       <w:r>
         <w:rPr>
@@ -9106,10 +9329,10 @@
           <w:color w:val="000000"/>
           <w:sz w:val="18"/>
           <w:szCs w:val="18"/>
+          <w:lang w:val="en-US"/>
         </w:rPr>
         <w:t>scene</w:t>
       </w:r>
-      <w:proofErr w:type="spellEnd"/>
       <w:proofErr w:type="gramEnd"/>
       <w:r>
         <w:rPr>
@@ -9117,6 +9340,7 @@
           <w:color w:val="000000"/>
           <w:sz w:val="18"/>
           <w:szCs w:val="18"/>
+          <w:lang w:val="en-US"/>
         </w:rPr>
         <w:t>&gt;</w:t>
       </w:r>
@@ -9147,6 +9371,7 @@
           <w:color w:val="000000"/>
           <w:sz w:val="18"/>
           <w:szCs w:val="18"/>
+          <w:lang w:val="en-US"/>
         </w:rPr>
         <w:tab/>
       </w:r>
@@ -9501,18 +9726,6 @@
     </w:p>
     <w:p>
       <w:pPr>
-        <w:autoSpaceDE w:val="0"/>
-        <w:autoSpaceDN w:val="0"/>
-        <w:adjustRightInd w:val="0"/>
-        <w:spacing w:after="0" w:line="240" w:lineRule="auto"/>
-        <w:rPr>
-          <w:rFonts w:ascii="Afta serif" w:hAnsi="Afta serif"/>
-          <w:b/>
-        </w:rPr>
-      </w:pPr>
-    </w:p>
-    <w:p>
-      <w:pPr>
         <w:pStyle w:val="ListParagraph"/>
         <w:numPr>
           <w:ilvl w:val="3"/>
@@ -9532,7 +9745,6 @@
           <w:rFonts w:ascii="Afta serif" w:hAnsi="Afta serif"/>
           <w:b/>
         </w:rPr>
-        <w:lastRenderedPageBreak/>
         <w:t>Atributos:</w:t>
       </w:r>
     </w:p>
@@ -10372,6 +10584,20 @@
     </w:p>
     <w:p>
       <w:pPr>
+        <w:rPr>
+          <w:rFonts w:ascii="Afta serif" w:hAnsi="Afta serif" w:cs="SFRM1095"/>
+        </w:rPr>
+      </w:pPr>
+    </w:p>
+    <w:p>
+      <w:pPr>
+        <w:rPr>
+          <w:rFonts w:ascii="Afta serif" w:hAnsi="Afta serif" w:cs="SFRM1095"/>
+        </w:rPr>
+      </w:pPr>
+    </w:p>
+    <w:p>
+      <w:pPr>
         <w:pStyle w:val="ListParagraph"/>
         <w:numPr>
           <w:ilvl w:val="2"/>
@@ -10387,6 +10613,7 @@
           <w:rFonts w:ascii="Afta serif" w:hAnsi="Afta serif" w:cs="SFRM1095"/>
           <w:b/>
         </w:rPr>
+        <w:lastRenderedPageBreak/>
         <w:t>&lt;Play&gt;</w:t>
       </w:r>
     </w:p>
@@ -10979,14 +11206,91 @@
       <w:pPr>
         <w:rPr>
           <w:rFonts w:ascii="Afta serif" w:hAnsi="Afta serif" w:cs="SFRM1095"/>
-          <w:b/>
-        </w:rPr>
-      </w:pPr>
-      <w:r>
+        </w:rPr>
+      </w:pPr>
+    </w:p>
+    <w:p>
+      <w:pPr>
+        <w:rPr>
+          <w:rFonts w:ascii="Afta serif" w:hAnsi="Afta serif" w:cs="SFRM1095"/>
+        </w:rPr>
+      </w:pPr>
+    </w:p>
+    <w:p>
+      <w:pPr>
+        <w:rPr>
+          <w:rFonts w:ascii="Afta serif" w:hAnsi="Afta serif" w:cs="SFRM1095"/>
+        </w:rPr>
+      </w:pPr>
+    </w:p>
+    <w:p>
+      <w:pPr>
+        <w:rPr>
+          <w:rFonts w:ascii="Afta serif" w:hAnsi="Afta serif" w:cs="SFRM1095"/>
+        </w:rPr>
+      </w:pPr>
+    </w:p>
+    <w:p>
+      <w:pPr>
+        <w:rPr>
+          <w:rFonts w:ascii="Afta serif" w:hAnsi="Afta serif" w:cs="SFRM1095"/>
+        </w:rPr>
+      </w:pPr>
+    </w:p>
+    <w:p>
+      <w:pPr>
+        <w:rPr>
+          <w:rFonts w:ascii="Afta serif" w:hAnsi="Afta serif" w:cs="SFRM1095"/>
+        </w:rPr>
+      </w:pPr>
+    </w:p>
+    <w:p>
+      <w:pPr>
+        <w:rPr>
+          <w:rFonts w:ascii="Afta serif" w:hAnsi="Afta serif" w:cs="SFRM1095"/>
+        </w:rPr>
+      </w:pPr>
+    </w:p>
+    <w:p>
+      <w:pPr>
+        <w:rPr>
+          <w:rFonts w:ascii="Afta serif" w:hAnsi="Afta serif" w:cs="SFRM1095"/>
+        </w:rPr>
+      </w:pPr>
+    </w:p>
+    <w:p>
+      <w:pPr>
+        <w:rPr>
+          <w:rFonts w:ascii="Afta serif" w:hAnsi="Afta serif" w:cs="SFRM1095"/>
+        </w:rPr>
+      </w:pPr>
+    </w:p>
+    <w:p>
+      <w:pPr>
+        <w:rPr>
+          <w:rFonts w:ascii="Afta serif" w:hAnsi="Afta serif" w:cs="SFRM1095"/>
+        </w:rPr>
+      </w:pPr>
+    </w:p>
+    <w:p>
+      <w:pPr>
+        <w:rPr>
+          <w:rFonts w:ascii="Afta serif" w:hAnsi="Afta serif" w:cs="SFRM1095"/>
+        </w:rPr>
+      </w:pPr>
+    </w:p>
+    <w:p>
+      <w:pPr>
         <w:rPr>
           <w:rFonts w:ascii="Afta serif" w:hAnsi="Afta serif" w:cs="SFRM1095"/>
           <w:b/>
         </w:rPr>
+      </w:pPr>
+      <w:r>
+        <w:rPr>
+          <w:rFonts w:ascii="Afta serif" w:hAnsi="Afta serif" w:cs="SFRM1095"/>
+          <w:b/>
+        </w:rPr>
         <w:lastRenderedPageBreak/>
         <w:t>Referencias:</w:t>
       </w:r>
@@ -11017,7 +11321,7 @@
         </w:rPr>
         <w:t xml:space="preserve">. Sitio Web: </w:t>
       </w:r>
-      <w:hyperlink r:id="rId17" w:history="1">
+      <w:hyperlink r:id="rId18" w:history="1">
         <w:r>
           <w:rPr>
             <w:rStyle w:val="Hyperlink"/>
@@ -11051,7 +11355,7 @@
         </w:rPr>
         <w:t xml:space="preserve">: </w:t>
       </w:r>
-      <w:hyperlink r:id="rId18" w:history="1">
+      <w:hyperlink r:id="rId19" w:history="1">
         <w:r>
           <w:rPr>
             <w:rStyle w:val="Hyperlink"/>
@@ -11087,7 +11391,7 @@
         </w:rPr>
         <w:t xml:space="preserve"> XML. Sitio Web: </w:t>
       </w:r>
-      <w:hyperlink r:id="rId19" w:history="1">
+      <w:hyperlink r:id="rId20" w:history="1">
         <w:r>
           <w:rPr>
             <w:rStyle w:val="Hyperlink"/>
@@ -11126,7 +11430,7 @@
         </w:rPr>
         <w:t xml:space="preserve"> Web: </w:t>
       </w:r>
-      <w:hyperlink r:id="rId20" w:history="1">
+      <w:hyperlink r:id="rId21" w:history="1">
         <w:r>
           <w:rPr>
             <w:rStyle w:val="Hyperlink"/>
@@ -11183,7 +11487,7 @@
         </w:rPr>
         <w:t xml:space="preserve"> Web: </w:t>
       </w:r>
-      <w:hyperlink r:id="rId21" w:history="1">
+      <w:hyperlink r:id="rId22" w:history="1">
         <w:r>
           <w:rPr>
             <w:rStyle w:val="Hyperlink"/>
@@ -13113,7 +13417,7 @@
 </file>
 
 <file path=customXml/itemProps1.xml><?xml version="1.0" encoding="utf-8"?>
-<ds:datastoreItem xmlns:ds="http://schemas.openxmlformats.org/officeDocument/2006/customXml" ds:itemID="{AEC25B4A-A895-4DE6-A4C4-C7898765CA45}">
+<ds:datastoreItem xmlns:ds="http://schemas.openxmlformats.org/officeDocument/2006/customXml" ds:itemID="{59BDFBCF-0305-40A2-8E54-F6D8B3DE1E20}">
   <ds:schemaRefs>
     <ds:schemaRef ds:uri="http://schemas.openxmlformats.org/officeDocument/2006/bibliography"/>
   </ds:schemaRefs>

</xml_diff>